<commit_message>
Tăng độ dày viền boundingbox và tăng cỡ chữ lên 200
</commit_message>
<xml_diff>
--- a/Job45/Báo cáo công việc.docx
+++ b/Job45/Báo cáo công việc.docx
@@ -42,14 +42,22 @@
           <w:pPr>
             <w:widowControl w:val="0"/>
             <w:tabs>
-              <w:tab w:val="right" w:leader="dot" w:pos="9025.511811023624"/>
+              <w:tab w:val="right" w:leader="dot" w:pos="12000"/>
             </w:tabs>
             <w:spacing w:before="60" w:line="240" w:lineRule="auto"/>
             <w:jc w:val="left"/>
             <w:rPr>
+              <w:rFonts w:ascii="Arial" w:cs="Arial" w:eastAsia="Arial" w:hAnsi="Arial"/>
               <w:b w:val="1"/>
+              <w:i w:val="0"/>
+              <w:smallCaps w:val="0"/>
+              <w:strike w:val="0"/>
               <w:color w:val="000000"/>
+              <w:sz w:val="22"/>
+              <w:szCs w:val="22"/>
               <w:u w:val="none"/>
+              <w:shd w:fill="auto" w:val="clear"/>
+              <w:vertAlign w:val="baseline"/>
             </w:rPr>
           </w:pPr>
           <w:r>
@@ -60,30 +68,24 @@
           <w:hyperlink w:anchor="_ht1f6vn6g1ck">
             <w:r>
               <w:rPr>
-                <w:b w:val="1"/>
-                <w:color w:val="000000"/>
+                <w:rFonts w:ascii="Roboto" w:cs="Roboto" w:eastAsia="Roboto" w:hAnsi="Roboto"/>
+                <w:b w:val="1"/>
+                <w:i w:val="0"/>
+                <w:smallCaps w:val="0"/>
+                <w:strike w:val="0"/>
+                <w:color w:val="000000"/>
+                <w:sz w:val="22"/>
+                <w:szCs w:val="22"/>
                 <w:u w:val="none"/>
+                <w:shd w:fill="auto" w:val="clear"/>
+                <w:vertAlign w:val="baseline"/>
                 <w:rtl w:val="0"/>
               </w:rPr>
               <w:t xml:space="preserve">1. Tổng quan</w:t>
               <w:tab/>
+              <w:t xml:space="preserve">1</w:t>
             </w:r>
           </w:hyperlink>
-          <w:r>
-            <w:fldChar w:fldCharType="begin"/>
-            <w:instrText xml:space="preserve"> PAGEREF _ht1f6vn6g1ck \h </w:instrText>
-            <w:fldChar w:fldCharType="separate"/>
-          </w:r>
-          <w:r>
-            <w:rPr>
-              <w:b w:val="1"/>
-              <w:rtl w:val="0"/>
-            </w:rPr>
-            <w:t xml:space="preserve">1</w:t>
-          </w:r>
-          <w:r>
-            <w:fldChar w:fldCharType="end"/>
-          </w:r>
           <w:r>
             <w:rPr>
               <w:rtl w:val="0"/>
@@ -94,43 +96,45 @@
           <w:pPr>
             <w:widowControl w:val="0"/>
             <w:tabs>
-              <w:tab w:val="right" w:leader="dot" w:pos="9025.511811023624"/>
+              <w:tab w:val="right" w:leader="dot" w:pos="12000"/>
             </w:tabs>
             <w:spacing w:before="60" w:line="240" w:lineRule="auto"/>
             <w:jc w:val="left"/>
             <w:rPr>
+              <w:rFonts w:ascii="Arial" w:cs="Arial" w:eastAsia="Arial" w:hAnsi="Arial"/>
               <w:b w:val="1"/>
+              <w:i w:val="0"/>
+              <w:smallCaps w:val="0"/>
+              <w:strike w:val="0"/>
               <w:color w:val="000000"/>
+              <w:sz w:val="22"/>
+              <w:szCs w:val="22"/>
               <w:u w:val="none"/>
+              <w:shd w:fill="auto" w:val="clear"/>
+              <w:vertAlign w:val="baseline"/>
             </w:rPr>
           </w:pPr>
           <w:hyperlink w:anchor="_fw5k6fn1j31p">
             <w:r>
               <w:rPr>
-                <w:b w:val="1"/>
-                <w:color w:val="000000"/>
+                <w:rFonts w:ascii="Roboto" w:cs="Roboto" w:eastAsia="Roboto" w:hAnsi="Roboto"/>
+                <w:b w:val="1"/>
+                <w:i w:val="0"/>
+                <w:smallCaps w:val="0"/>
+                <w:strike w:val="0"/>
+                <w:color w:val="000000"/>
+                <w:sz w:val="22"/>
+                <w:szCs w:val="22"/>
                 <w:u w:val="none"/>
+                <w:shd w:fill="auto" w:val="clear"/>
+                <w:vertAlign w:val="baseline"/>
                 <w:rtl w:val="0"/>
               </w:rPr>
               <w:t xml:space="preserve">2. Huấn luyện và nhận diện</w:t>
               <w:tab/>
+              <w:t xml:space="preserve">2</w:t>
             </w:r>
           </w:hyperlink>
-          <w:r>
-            <w:fldChar w:fldCharType="begin"/>
-            <w:instrText xml:space="preserve"> PAGEREF _fw5k6fn1j31p \h </w:instrText>
-            <w:fldChar w:fldCharType="separate"/>
-          </w:r>
-          <w:r>
-            <w:rPr>
-              <w:b w:val="1"/>
-              <w:rtl w:val="0"/>
-            </w:rPr>
-            <w:t xml:space="preserve">2</w:t>
-          </w:r>
-          <w:r>
-            <w:fldChar w:fldCharType="end"/>
-          </w:r>
           <w:r>
             <w:rPr>
               <w:rtl w:val="0"/>
@@ -141,41 +145,46 @@
           <w:pPr>
             <w:widowControl w:val="0"/>
             <w:tabs>
-              <w:tab w:val="right" w:leader="dot" w:pos="9025.511811023624"/>
+              <w:tab w:val="right" w:leader="dot" w:pos="12000"/>
             </w:tabs>
             <w:spacing w:before="60" w:line="240" w:lineRule="auto"/>
             <w:ind w:left="360" w:firstLine="0"/>
             <w:jc w:val="left"/>
             <w:rPr>
+              <w:rFonts w:ascii="Arial" w:cs="Arial" w:eastAsia="Arial" w:hAnsi="Arial"/>
+              <w:b w:val="0"/>
+              <w:i w:val="0"/>
+              <w:smallCaps w:val="0"/>
+              <w:strike w:val="0"/>
               <w:color w:val="000000"/>
+              <w:sz w:val="22"/>
+              <w:szCs w:val="22"/>
               <w:u w:val="none"/>
+              <w:shd w:fill="auto" w:val="clear"/>
+              <w:vertAlign w:val="baseline"/>
             </w:rPr>
           </w:pPr>
           <w:hyperlink w:anchor="_dthuazgot11b">
             <w:r>
               <w:rPr>
-                <w:color w:val="000000"/>
+                <w:rFonts w:ascii="Roboto" w:cs="Roboto" w:eastAsia="Roboto" w:hAnsi="Roboto"/>
+                <w:b w:val="0"/>
+                <w:i w:val="0"/>
+                <w:smallCaps w:val="0"/>
+                <w:strike w:val="0"/>
+                <w:color w:val="000000"/>
+                <w:sz w:val="22"/>
+                <w:szCs w:val="22"/>
                 <w:u w:val="none"/>
+                <w:shd w:fill="auto" w:val="clear"/>
+                <w:vertAlign w:val="baseline"/>
                 <w:rtl w:val="0"/>
               </w:rPr>
               <w:t xml:space="preserve">2.1. Hàm LoadEncodeFile</w:t>
               <w:tab/>
+              <w:t xml:space="preserve">2</w:t>
             </w:r>
           </w:hyperlink>
-          <w:r>
-            <w:fldChar w:fldCharType="begin"/>
-            <w:instrText xml:space="preserve"> PAGEREF _dthuazgot11b \h </w:instrText>
-            <w:fldChar w:fldCharType="separate"/>
-          </w:r>
-          <w:r>
-            <w:rPr>
-              <w:rtl w:val="0"/>
-            </w:rPr>
-            <w:t xml:space="preserve">2</w:t>
-          </w:r>
-          <w:r>
-            <w:fldChar w:fldCharType="end"/>
-          </w:r>
           <w:r>
             <w:rPr>
               <w:rtl w:val="0"/>
@@ -186,41 +195,46 @@
           <w:pPr>
             <w:widowControl w:val="0"/>
             <w:tabs>
-              <w:tab w:val="right" w:leader="dot" w:pos="9025.511811023624"/>
+              <w:tab w:val="right" w:leader="dot" w:pos="12000"/>
             </w:tabs>
             <w:spacing w:before="60" w:line="240" w:lineRule="auto"/>
             <w:ind w:left="360" w:firstLine="0"/>
             <w:jc w:val="left"/>
             <w:rPr>
+              <w:rFonts w:ascii="Arial" w:cs="Arial" w:eastAsia="Arial" w:hAnsi="Arial"/>
+              <w:b w:val="0"/>
+              <w:i w:val="0"/>
+              <w:smallCaps w:val="0"/>
+              <w:strike w:val="0"/>
               <w:color w:val="000000"/>
+              <w:sz w:val="22"/>
+              <w:szCs w:val="22"/>
               <w:u w:val="none"/>
+              <w:shd w:fill="auto" w:val="clear"/>
+              <w:vertAlign w:val="baseline"/>
             </w:rPr>
           </w:pPr>
           <w:hyperlink w:anchor="_4n6hbgzezqav">
             <w:r>
               <w:rPr>
-                <w:color w:val="000000"/>
+                <w:rFonts w:ascii="Roboto" w:cs="Roboto" w:eastAsia="Roboto" w:hAnsi="Roboto"/>
+                <w:b w:val="0"/>
+                <w:i w:val="0"/>
+                <w:smallCaps w:val="0"/>
+                <w:strike w:val="0"/>
+                <w:color w:val="000000"/>
+                <w:sz w:val="22"/>
+                <w:szCs w:val="22"/>
                 <w:u w:val="none"/>
+                <w:shd w:fill="auto" w:val="clear"/>
+                <w:vertAlign w:val="baseline"/>
                 <w:rtl w:val="0"/>
               </w:rPr>
               <w:t xml:space="preserve">2.2. Hàm Encode</w:t>
               <w:tab/>
+              <w:t xml:space="preserve">3</w:t>
             </w:r>
           </w:hyperlink>
-          <w:r>
-            <w:fldChar w:fldCharType="begin"/>
-            <w:instrText xml:space="preserve"> PAGEREF _4n6hbgzezqav \h </w:instrText>
-            <w:fldChar w:fldCharType="separate"/>
-          </w:r>
-          <w:r>
-            <w:rPr>
-              <w:rtl w:val="0"/>
-            </w:rPr>
-            <w:t xml:space="preserve">3</w:t>
-          </w:r>
-          <w:r>
-            <w:fldChar w:fldCharType="end"/>
-          </w:r>
           <w:r>
             <w:rPr>
               <w:rtl w:val="0"/>
@@ -231,41 +245,46 @@
           <w:pPr>
             <w:widowControl w:val="0"/>
             <w:tabs>
-              <w:tab w:val="right" w:leader="dot" w:pos="9025.511811023624"/>
+              <w:tab w:val="right" w:leader="dot" w:pos="12000"/>
             </w:tabs>
             <w:spacing w:before="60" w:line="240" w:lineRule="auto"/>
             <w:ind w:left="360" w:firstLine="0"/>
             <w:jc w:val="left"/>
             <w:rPr>
+              <w:rFonts w:ascii="Arial" w:cs="Arial" w:eastAsia="Arial" w:hAnsi="Arial"/>
+              <w:b w:val="0"/>
+              <w:i w:val="0"/>
+              <w:smallCaps w:val="0"/>
+              <w:strike w:val="0"/>
               <w:color w:val="000000"/>
+              <w:sz w:val="22"/>
+              <w:szCs w:val="22"/>
               <w:u w:val="none"/>
+              <w:shd w:fill="auto" w:val="clear"/>
+              <w:vertAlign w:val="baseline"/>
             </w:rPr>
           </w:pPr>
           <w:hyperlink w:anchor="_xh97mra44gbl">
             <w:r>
               <w:rPr>
-                <w:color w:val="000000"/>
+                <w:rFonts w:ascii="Roboto" w:cs="Roboto" w:eastAsia="Roboto" w:hAnsi="Roboto"/>
+                <w:b w:val="0"/>
+                <w:i w:val="0"/>
+                <w:smallCaps w:val="0"/>
+                <w:strike w:val="0"/>
+                <w:color w:val="000000"/>
+                <w:sz w:val="22"/>
+                <w:szCs w:val="22"/>
                 <w:u w:val="none"/>
+                <w:shd w:fill="auto" w:val="clear"/>
+                <w:vertAlign w:val="baseline"/>
                 <w:rtl w:val="0"/>
               </w:rPr>
               <w:t xml:space="preserve">2.3. Hàm Recognize</w:t>
               <w:tab/>
+              <w:t xml:space="preserve">3</w:t>
             </w:r>
           </w:hyperlink>
-          <w:r>
-            <w:fldChar w:fldCharType="begin"/>
-            <w:instrText xml:space="preserve"> PAGEREF _xh97mra44gbl \h </w:instrText>
-            <w:fldChar w:fldCharType="separate"/>
-          </w:r>
-          <w:r>
-            <w:rPr>
-              <w:rtl w:val="0"/>
-            </w:rPr>
-            <w:t xml:space="preserve">3</w:t>
-          </w:r>
-          <w:r>
-            <w:fldChar w:fldCharType="end"/>
-          </w:r>
           <w:r>
             <w:rPr>
               <w:rtl w:val="0"/>
@@ -276,41 +295,46 @@
           <w:pPr>
             <w:widowControl w:val="0"/>
             <w:tabs>
-              <w:tab w:val="right" w:leader="dot" w:pos="9025.511811023624"/>
+              <w:tab w:val="right" w:leader="dot" w:pos="12000"/>
             </w:tabs>
             <w:spacing w:before="60" w:line="240" w:lineRule="auto"/>
             <w:ind w:left="360" w:firstLine="0"/>
             <w:jc w:val="left"/>
             <w:rPr>
+              <w:rFonts w:ascii="Arial" w:cs="Arial" w:eastAsia="Arial" w:hAnsi="Arial"/>
+              <w:b w:val="0"/>
+              <w:i w:val="0"/>
+              <w:smallCaps w:val="0"/>
+              <w:strike w:val="0"/>
               <w:color w:val="000000"/>
+              <w:sz w:val="22"/>
+              <w:szCs w:val="22"/>
               <w:u w:val="none"/>
+              <w:shd w:fill="auto" w:val="clear"/>
+              <w:vertAlign w:val="baseline"/>
             </w:rPr>
           </w:pPr>
           <w:hyperlink w:anchor="_y09p7a2pnhmv">
             <w:r>
               <w:rPr>
-                <w:color w:val="000000"/>
+                <w:rFonts w:ascii="Roboto" w:cs="Roboto" w:eastAsia="Roboto" w:hAnsi="Roboto"/>
+                <w:b w:val="0"/>
+                <w:i w:val="0"/>
+                <w:smallCaps w:val="0"/>
+                <w:strike w:val="0"/>
+                <w:color w:val="000000"/>
+                <w:sz w:val="22"/>
+                <w:szCs w:val="22"/>
                 <w:u w:val="none"/>
+                <w:shd w:fill="auto" w:val="clear"/>
+                <w:vertAlign w:val="baseline"/>
                 <w:rtl w:val="0"/>
               </w:rPr>
               <w:t xml:space="preserve">2.4. Hàm Main</w:t>
               <w:tab/>
+              <w:t xml:space="preserve">5</w:t>
             </w:r>
           </w:hyperlink>
-          <w:r>
-            <w:fldChar w:fldCharType="begin"/>
-            <w:instrText xml:space="preserve"> PAGEREF _y09p7a2pnhmv \h </w:instrText>
-            <w:fldChar w:fldCharType="separate"/>
-          </w:r>
-          <w:r>
-            <w:rPr>
-              <w:rtl w:val="0"/>
-            </w:rPr>
-            <w:t xml:space="preserve">5</w:t>
-          </w:r>
-          <w:r>
-            <w:fldChar w:fldCharType="end"/>
-          </w:r>
           <w:r>
             <w:rPr>
               <w:rtl w:val="0"/>
@@ -321,43 +345,45 @@
           <w:pPr>
             <w:widowControl w:val="0"/>
             <w:tabs>
-              <w:tab w:val="right" w:leader="dot" w:pos="9025.511811023624"/>
+              <w:tab w:val="right" w:leader="dot" w:pos="12000"/>
             </w:tabs>
             <w:spacing w:before="60" w:line="240" w:lineRule="auto"/>
             <w:jc w:val="left"/>
             <w:rPr>
+              <w:rFonts w:ascii="Arial" w:cs="Arial" w:eastAsia="Arial" w:hAnsi="Arial"/>
               <w:b w:val="1"/>
+              <w:i w:val="0"/>
+              <w:smallCaps w:val="0"/>
+              <w:strike w:val="0"/>
               <w:color w:val="000000"/>
+              <w:sz w:val="22"/>
+              <w:szCs w:val="22"/>
               <w:u w:val="none"/>
+              <w:shd w:fill="auto" w:val="clear"/>
+              <w:vertAlign w:val="baseline"/>
             </w:rPr>
           </w:pPr>
           <w:hyperlink w:anchor="_mkq5dbqvigpr">
             <w:r>
               <w:rPr>
-                <w:b w:val="1"/>
-                <w:color w:val="000000"/>
+                <w:rFonts w:ascii="Roboto" w:cs="Roboto" w:eastAsia="Roboto" w:hAnsi="Roboto"/>
+                <w:b w:val="1"/>
+                <w:i w:val="0"/>
+                <w:smallCaps w:val="0"/>
+                <w:strike w:val="0"/>
+                <w:color w:val="000000"/>
+                <w:sz w:val="22"/>
+                <w:szCs w:val="22"/>
                 <w:u w:val="none"/>
+                <w:shd w:fill="auto" w:val="clear"/>
+                <w:vertAlign w:val="baseline"/>
                 <w:rtl w:val="0"/>
               </w:rPr>
               <w:t xml:space="preserve">3. TrainAndRecognition</w:t>
               <w:tab/>
+              <w:t xml:space="preserve">5</w:t>
             </w:r>
           </w:hyperlink>
-          <w:r>
-            <w:fldChar w:fldCharType="begin"/>
-            <w:instrText xml:space="preserve"> PAGEREF _mkq5dbqvigpr \h </w:instrText>
-            <w:fldChar w:fldCharType="separate"/>
-          </w:r>
-          <w:r>
-            <w:rPr>
-              <w:b w:val="1"/>
-              <w:rtl w:val="0"/>
-            </w:rPr>
-            <w:t xml:space="preserve">5</w:t>
-          </w:r>
-          <w:r>
-            <w:fldChar w:fldCharType="end"/>
-          </w:r>
           <w:r>
             <w:rPr>
               <w:rtl w:val="0"/>
@@ -368,41 +394,46 @@
           <w:pPr>
             <w:widowControl w:val="0"/>
             <w:tabs>
-              <w:tab w:val="right" w:leader="dot" w:pos="9025.511811023624"/>
+              <w:tab w:val="right" w:leader="dot" w:pos="12000"/>
             </w:tabs>
             <w:spacing w:before="60" w:line="240" w:lineRule="auto"/>
             <w:ind w:left="360" w:firstLine="0"/>
             <w:jc w:val="left"/>
             <w:rPr>
+              <w:rFonts w:ascii="Arial" w:cs="Arial" w:eastAsia="Arial" w:hAnsi="Arial"/>
+              <w:b w:val="0"/>
+              <w:i w:val="0"/>
+              <w:smallCaps w:val="0"/>
+              <w:strike w:val="0"/>
               <w:color w:val="000000"/>
+              <w:sz w:val="22"/>
+              <w:szCs w:val="22"/>
               <w:u w:val="none"/>
+              <w:shd w:fill="auto" w:val="clear"/>
+              <w:vertAlign w:val="baseline"/>
             </w:rPr>
           </w:pPr>
           <w:hyperlink w:anchor="_qqovvlpr0kpf">
             <w:r>
               <w:rPr>
-                <w:color w:val="000000"/>
+                <w:rFonts w:ascii="Roboto" w:cs="Roboto" w:eastAsia="Roboto" w:hAnsi="Roboto"/>
+                <w:b w:val="0"/>
+                <w:i w:val="0"/>
+                <w:smallCaps w:val="0"/>
+                <w:strike w:val="0"/>
+                <w:color w:val="000000"/>
+                <w:sz w:val="22"/>
+                <w:szCs w:val="22"/>
                 <w:u w:val="none"/>
+                <w:shd w:fill="auto" w:val="clear"/>
+                <w:vertAlign w:val="baseline"/>
                 <w:rtl w:val="0"/>
               </w:rPr>
               <w:t xml:space="preserve">3.2. Biến thành viên:</w:t>
               <w:tab/>
+              <w:t xml:space="preserve">6</w:t>
             </w:r>
           </w:hyperlink>
-          <w:r>
-            <w:fldChar w:fldCharType="begin"/>
-            <w:instrText xml:space="preserve"> PAGEREF _qqovvlpr0kpf \h </w:instrText>
-            <w:fldChar w:fldCharType="separate"/>
-          </w:r>
-          <w:r>
-            <w:rPr>
-              <w:rtl w:val="0"/>
-            </w:rPr>
-            <w:t xml:space="preserve">6</w:t>
-          </w:r>
-          <w:r>
-            <w:fldChar w:fldCharType="end"/>
-          </w:r>
           <w:r>
             <w:rPr>
               <w:rtl w:val="0"/>
@@ -413,41 +444,46 @@
           <w:pPr>
             <w:widowControl w:val="0"/>
             <w:tabs>
-              <w:tab w:val="right" w:leader="dot" w:pos="9025.511811023624"/>
+              <w:tab w:val="right" w:leader="dot" w:pos="12000"/>
             </w:tabs>
             <w:spacing w:before="60" w:line="240" w:lineRule="auto"/>
             <w:ind w:left="360" w:firstLine="0"/>
             <w:jc w:val="left"/>
             <w:rPr>
+              <w:rFonts w:ascii="Arial" w:cs="Arial" w:eastAsia="Arial" w:hAnsi="Arial"/>
+              <w:b w:val="0"/>
+              <w:i w:val="0"/>
+              <w:smallCaps w:val="0"/>
+              <w:strike w:val="0"/>
               <w:color w:val="000000"/>
+              <w:sz w:val="22"/>
+              <w:szCs w:val="22"/>
               <w:u w:val="none"/>
+              <w:shd w:fill="auto" w:val="clear"/>
+              <w:vertAlign w:val="baseline"/>
             </w:rPr>
           </w:pPr>
           <w:hyperlink w:anchor="_1gjppb367xj">
             <w:r>
               <w:rPr>
-                <w:color w:val="000000"/>
+                <w:rFonts w:ascii="Roboto" w:cs="Roboto" w:eastAsia="Roboto" w:hAnsi="Roboto"/>
+                <w:b w:val="0"/>
+                <w:i w:val="0"/>
+                <w:smallCaps w:val="0"/>
+                <w:strike w:val="0"/>
+                <w:color w:val="000000"/>
+                <w:sz w:val="22"/>
+                <w:szCs w:val="22"/>
                 <w:u w:val="none"/>
+                <w:shd w:fill="auto" w:val="clear"/>
+                <w:vertAlign w:val="baseline"/>
                 <w:rtl w:val="0"/>
               </w:rPr>
               <w:t xml:space="preserve">3.2. Các phương thức</w:t>
               <w:tab/>
+              <w:t xml:space="preserve">6</w:t>
             </w:r>
           </w:hyperlink>
-          <w:r>
-            <w:fldChar w:fldCharType="begin"/>
-            <w:instrText xml:space="preserve"> PAGEREF _1gjppb367xj \h </w:instrText>
-            <w:fldChar w:fldCharType="separate"/>
-          </w:r>
-          <w:r>
-            <w:rPr>
-              <w:rtl w:val="0"/>
-            </w:rPr>
-            <w:t xml:space="preserve">6</w:t>
-          </w:r>
-          <w:r>
-            <w:fldChar w:fldCharType="end"/>
-          </w:r>
           <w:r>
             <w:rPr>
               <w:rtl w:val="0"/>
@@ -458,41 +494,46 @@
           <w:pPr>
             <w:widowControl w:val="0"/>
             <w:tabs>
-              <w:tab w:val="right" w:leader="dot" w:pos="9025.511811023624"/>
+              <w:tab w:val="right" w:leader="dot" w:pos="12000"/>
             </w:tabs>
             <w:spacing w:before="60" w:line="240" w:lineRule="auto"/>
             <w:ind w:left="720" w:firstLine="0"/>
             <w:jc w:val="left"/>
             <w:rPr>
+              <w:rFonts w:ascii="Arial" w:cs="Arial" w:eastAsia="Arial" w:hAnsi="Arial"/>
+              <w:b w:val="0"/>
+              <w:i w:val="0"/>
+              <w:smallCaps w:val="0"/>
+              <w:strike w:val="0"/>
               <w:color w:val="000000"/>
+              <w:sz w:val="22"/>
+              <w:szCs w:val="22"/>
               <w:u w:val="none"/>
+              <w:shd w:fill="auto" w:val="clear"/>
+              <w:vertAlign w:val="baseline"/>
             </w:rPr>
           </w:pPr>
           <w:hyperlink w:anchor="_43e0rvm9wivq">
             <w:r>
               <w:rPr>
-                <w:color w:val="000000"/>
+                <w:rFonts w:ascii="Roboto" w:cs="Roboto" w:eastAsia="Roboto" w:hAnsi="Roboto"/>
+                <w:b w:val="0"/>
+                <w:i w:val="0"/>
+                <w:smallCaps w:val="0"/>
+                <w:strike w:val="0"/>
+                <w:color w:val="000000"/>
+                <w:sz w:val="22"/>
+                <w:szCs w:val="22"/>
                 <w:u w:val="none"/>
+                <w:shd w:fill="auto" w:val="clear"/>
+                <w:vertAlign w:val="baseline"/>
                 <w:rtl w:val="0"/>
               </w:rPr>
               <w:t xml:space="preserve">3.2.1. Hàm Khởi tạo (TrainAndRecognition):</w:t>
               <w:tab/>
+              <w:t xml:space="preserve">6</w:t>
             </w:r>
           </w:hyperlink>
-          <w:r>
-            <w:fldChar w:fldCharType="begin"/>
-            <w:instrText xml:space="preserve"> PAGEREF _43e0rvm9wivq \h </w:instrText>
-            <w:fldChar w:fldCharType="separate"/>
-          </w:r>
-          <w:r>
-            <w:rPr>
-              <w:rtl w:val="0"/>
-            </w:rPr>
-            <w:t xml:space="preserve">6</w:t>
-          </w:r>
-          <w:r>
-            <w:fldChar w:fldCharType="end"/>
-          </w:r>
           <w:r>
             <w:rPr>
               <w:rtl w:val="0"/>
@@ -503,41 +544,46 @@
           <w:pPr>
             <w:widowControl w:val="0"/>
             <w:tabs>
-              <w:tab w:val="right" w:leader="dot" w:pos="9025.511811023624"/>
+              <w:tab w:val="right" w:leader="dot" w:pos="12000"/>
             </w:tabs>
             <w:spacing w:before="60" w:line="240" w:lineRule="auto"/>
             <w:ind w:left="720" w:firstLine="0"/>
             <w:jc w:val="left"/>
             <w:rPr>
+              <w:rFonts w:ascii="Arial" w:cs="Arial" w:eastAsia="Arial" w:hAnsi="Arial"/>
+              <w:b w:val="0"/>
+              <w:i w:val="0"/>
+              <w:smallCaps w:val="0"/>
+              <w:strike w:val="0"/>
               <w:color w:val="000000"/>
+              <w:sz w:val="22"/>
+              <w:szCs w:val="22"/>
               <w:u w:val="none"/>
+              <w:shd w:fill="auto" w:val="clear"/>
+              <w:vertAlign w:val="baseline"/>
             </w:rPr>
           </w:pPr>
           <w:hyperlink w:anchor="_6pt6848g9tzy">
             <w:r>
               <w:rPr>
-                <w:color w:val="000000"/>
+                <w:rFonts w:ascii="Roboto" w:cs="Roboto" w:eastAsia="Roboto" w:hAnsi="Roboto"/>
+                <w:b w:val="0"/>
+                <w:i w:val="0"/>
+                <w:smallCaps w:val="0"/>
+                <w:strike w:val="0"/>
+                <w:color w:val="000000"/>
+                <w:sz w:val="22"/>
+                <w:szCs w:val="22"/>
                 <w:u w:val="none"/>
+                <w:shd w:fill="auto" w:val="clear"/>
+                <w:vertAlign w:val="baseline"/>
                 <w:rtl w:val="0"/>
               </w:rPr>
               <w:t xml:space="preserve">3.2.2. Hàm RunPythonScript:</w:t>
               <w:tab/>
+              <w:t xml:space="preserve">6</w:t>
             </w:r>
           </w:hyperlink>
-          <w:r>
-            <w:fldChar w:fldCharType="begin"/>
-            <w:instrText xml:space="preserve"> PAGEREF _6pt6848g9tzy \h </w:instrText>
-            <w:fldChar w:fldCharType="separate"/>
-          </w:r>
-          <w:r>
-            <w:rPr>
-              <w:rtl w:val="0"/>
-            </w:rPr>
-            <w:t xml:space="preserve">6</w:t>
-          </w:r>
-          <w:r>
-            <w:fldChar w:fldCharType="end"/>
-          </w:r>
           <w:r>
             <w:rPr>
               <w:rtl w:val="0"/>
@@ -548,41 +594,46 @@
           <w:pPr>
             <w:widowControl w:val="0"/>
             <w:tabs>
-              <w:tab w:val="right" w:leader="dot" w:pos="9025.511811023624"/>
+              <w:tab w:val="right" w:leader="dot" w:pos="12000"/>
             </w:tabs>
             <w:spacing w:before="60" w:line="240" w:lineRule="auto"/>
             <w:ind w:left="720" w:firstLine="0"/>
             <w:jc w:val="left"/>
             <w:rPr>
+              <w:rFonts w:ascii="Arial" w:cs="Arial" w:eastAsia="Arial" w:hAnsi="Arial"/>
+              <w:b w:val="0"/>
+              <w:i w:val="0"/>
+              <w:smallCaps w:val="0"/>
+              <w:strike w:val="0"/>
               <w:color w:val="000000"/>
+              <w:sz w:val="22"/>
+              <w:szCs w:val="22"/>
               <w:u w:val="none"/>
+              <w:shd w:fill="auto" w:val="clear"/>
+              <w:vertAlign w:val="baseline"/>
             </w:rPr>
           </w:pPr>
           <w:hyperlink w:anchor="_pcz91mbxwltn">
             <w:r>
               <w:rPr>
-                <w:color w:val="000000"/>
+                <w:rFonts w:ascii="Roboto" w:cs="Roboto" w:eastAsia="Roboto" w:hAnsi="Roboto"/>
+                <w:b w:val="0"/>
+                <w:i w:val="0"/>
+                <w:smallCaps w:val="0"/>
+                <w:strike w:val="0"/>
+                <w:color w:val="000000"/>
+                <w:sz w:val="22"/>
+                <w:szCs w:val="22"/>
                 <w:u w:val="none"/>
+                <w:shd w:fill="auto" w:val="clear"/>
+                <w:vertAlign w:val="baseline"/>
                 <w:rtl w:val="0"/>
               </w:rPr>
               <w:t xml:space="preserve">3.2.3. Hàm RunRecognition:</w:t>
               <w:tab/>
+              <w:t xml:space="preserve">7</w:t>
             </w:r>
           </w:hyperlink>
-          <w:r>
-            <w:fldChar w:fldCharType="begin"/>
-            <w:instrText xml:space="preserve"> PAGEREF _pcz91mbxwltn \h </w:instrText>
-            <w:fldChar w:fldCharType="separate"/>
-          </w:r>
-          <w:r>
-            <w:rPr>
-              <w:rtl w:val="0"/>
-            </w:rPr>
-            <w:t xml:space="preserve">7</w:t>
-          </w:r>
-          <w:r>
-            <w:fldChar w:fldCharType="end"/>
-          </w:r>
           <w:r>
             <w:rPr>
               <w:rtl w:val="0"/>
@@ -593,43 +644,45 @@
           <w:pPr>
             <w:widowControl w:val="0"/>
             <w:tabs>
-              <w:tab w:val="right" w:leader="dot" w:pos="9025.511811023624"/>
+              <w:tab w:val="right" w:leader="dot" w:pos="12000"/>
             </w:tabs>
             <w:spacing w:before="60" w:line="240" w:lineRule="auto"/>
             <w:jc w:val="left"/>
             <w:rPr>
+              <w:rFonts w:ascii="Arial" w:cs="Arial" w:eastAsia="Arial" w:hAnsi="Arial"/>
               <w:b w:val="1"/>
+              <w:i w:val="0"/>
+              <w:smallCaps w:val="0"/>
+              <w:strike w:val="0"/>
               <w:color w:val="000000"/>
+              <w:sz w:val="22"/>
+              <w:szCs w:val="22"/>
               <w:u w:val="none"/>
+              <w:shd w:fill="auto" w:val="clear"/>
+              <w:vertAlign w:val="baseline"/>
             </w:rPr>
           </w:pPr>
           <w:hyperlink w:anchor="_xb1uywz64e6o">
             <w:r>
               <w:rPr>
-                <w:b w:val="1"/>
-                <w:color w:val="000000"/>
+                <w:rFonts w:ascii="Roboto" w:cs="Roboto" w:eastAsia="Roboto" w:hAnsi="Roboto"/>
+                <w:b w:val="1"/>
+                <w:i w:val="0"/>
+                <w:smallCaps w:val="0"/>
+                <w:strike w:val="0"/>
+                <w:color w:val="000000"/>
+                <w:sz w:val="22"/>
+                <w:szCs w:val="22"/>
                 <w:u w:val="none"/>
+                <w:shd w:fill="auto" w:val="clear"/>
+                <w:vertAlign w:val="baseline"/>
                 <w:rtl w:val="0"/>
               </w:rPr>
               <w:t xml:space="preserve">4. FileServer</w:t>
               <w:tab/>
+              <w:t xml:space="preserve">8</w:t>
             </w:r>
           </w:hyperlink>
-          <w:r>
-            <w:fldChar w:fldCharType="begin"/>
-            <w:instrText xml:space="preserve"> PAGEREF _xb1uywz64e6o \h </w:instrText>
-            <w:fldChar w:fldCharType="separate"/>
-          </w:r>
-          <w:r>
-            <w:rPr>
-              <w:b w:val="1"/>
-              <w:rtl w:val="0"/>
-            </w:rPr>
-            <w:t xml:space="preserve">8</w:t>
-          </w:r>
-          <w:r>
-            <w:fldChar w:fldCharType="end"/>
-          </w:r>
           <w:r>
             <w:rPr>
               <w:rtl w:val="0"/>
@@ -640,43 +693,45 @@
           <w:pPr>
             <w:widowControl w:val="0"/>
             <w:tabs>
-              <w:tab w:val="right" w:leader="dot" w:pos="9025.511811023624"/>
+              <w:tab w:val="right" w:leader="dot" w:pos="12000"/>
             </w:tabs>
             <w:spacing w:before="60" w:line="240" w:lineRule="auto"/>
             <w:jc w:val="left"/>
             <w:rPr>
+              <w:rFonts w:ascii="Arial" w:cs="Arial" w:eastAsia="Arial" w:hAnsi="Arial"/>
               <w:b w:val="1"/>
+              <w:i w:val="0"/>
+              <w:smallCaps w:val="0"/>
+              <w:strike w:val="0"/>
               <w:color w:val="000000"/>
+              <w:sz w:val="22"/>
+              <w:szCs w:val="22"/>
               <w:u w:val="none"/>
+              <w:shd w:fill="auto" w:val="clear"/>
+              <w:vertAlign w:val="baseline"/>
             </w:rPr>
           </w:pPr>
           <w:hyperlink w:anchor="_p77lnid2ynq7">
             <w:r>
               <w:rPr>
-                <w:b w:val="1"/>
-                <w:color w:val="000000"/>
+                <w:rFonts w:ascii="Roboto" w:cs="Roboto" w:eastAsia="Roboto" w:hAnsi="Roboto"/>
+                <w:b w:val="1"/>
+                <w:i w:val="0"/>
+                <w:smallCaps w:val="0"/>
+                <w:strike w:val="0"/>
+                <w:color w:val="000000"/>
+                <w:sz w:val="22"/>
+                <w:szCs w:val="22"/>
                 <w:u w:val="none"/>
+                <w:shd w:fill="auto" w:val="clear"/>
+                <w:vertAlign w:val="baseline"/>
                 <w:rtl w:val="0"/>
               </w:rPr>
               <w:t xml:space="preserve">5. Phía Client (Android)</w:t>
               <w:tab/>
+              <w:t xml:space="preserve">10</w:t>
             </w:r>
           </w:hyperlink>
-          <w:r>
-            <w:fldChar w:fldCharType="begin"/>
-            <w:instrText xml:space="preserve"> PAGEREF _p77lnid2ynq7 \h </w:instrText>
-            <w:fldChar w:fldCharType="separate"/>
-          </w:r>
-          <w:r>
-            <w:rPr>
-              <w:b w:val="1"/>
-              <w:rtl w:val="0"/>
-            </w:rPr>
-            <w:t xml:space="preserve">10</w:t>
-          </w:r>
-          <w:r>
-            <w:fldChar w:fldCharType="end"/>
-          </w:r>
           <w:r>
             <w:rPr>
               <w:rtl w:val="0"/>
@@ -687,41 +742,46 @@
           <w:pPr>
             <w:widowControl w:val="0"/>
             <w:tabs>
-              <w:tab w:val="right" w:leader="dot" w:pos="9025.511811023624"/>
+              <w:tab w:val="right" w:leader="dot" w:pos="12000"/>
             </w:tabs>
             <w:spacing w:before="60" w:line="240" w:lineRule="auto"/>
             <w:ind w:left="360" w:firstLine="0"/>
             <w:jc w:val="left"/>
             <w:rPr>
+              <w:rFonts w:ascii="Arial" w:cs="Arial" w:eastAsia="Arial" w:hAnsi="Arial"/>
+              <w:b w:val="0"/>
+              <w:i w:val="0"/>
+              <w:smallCaps w:val="0"/>
+              <w:strike w:val="0"/>
               <w:color w:val="000000"/>
+              <w:sz w:val="22"/>
+              <w:szCs w:val="22"/>
               <w:u w:val="none"/>
+              <w:shd w:fill="auto" w:val="clear"/>
+              <w:vertAlign w:val="baseline"/>
             </w:rPr>
           </w:pPr>
           <w:hyperlink w:anchor="_oqpgexeziyd9">
             <w:r>
               <w:rPr>
-                <w:color w:val="000000"/>
+                <w:rFonts w:ascii="Roboto" w:cs="Roboto" w:eastAsia="Roboto" w:hAnsi="Roboto"/>
+                <w:b w:val="0"/>
+                <w:i w:val="0"/>
+                <w:smallCaps w:val="0"/>
+                <w:strike w:val="0"/>
+                <w:color w:val="000000"/>
+                <w:sz w:val="22"/>
+                <w:szCs w:val="22"/>
                 <w:u w:val="none"/>
+                <w:shd w:fill="auto" w:val="clear"/>
+                <w:vertAlign w:val="baseline"/>
                 <w:rtl w:val="0"/>
               </w:rPr>
               <w:t xml:space="preserve">5.1. Lớp ImageRotate</w:t>
               <w:tab/>
+              <w:t xml:space="preserve">10</w:t>
             </w:r>
           </w:hyperlink>
-          <w:r>
-            <w:fldChar w:fldCharType="begin"/>
-            <w:instrText xml:space="preserve"> PAGEREF _oqpgexeziyd9 \h </w:instrText>
-            <w:fldChar w:fldCharType="separate"/>
-          </w:r>
-          <w:r>
-            <w:rPr>
-              <w:rtl w:val="0"/>
-            </w:rPr>
-            <w:t xml:space="preserve">10</w:t>
-          </w:r>
-          <w:r>
-            <w:fldChar w:fldCharType="end"/>
-          </w:r>
           <w:r>
             <w:rPr>
               <w:rtl w:val="0"/>
@@ -732,41 +792,46 @@
           <w:pPr>
             <w:widowControl w:val="0"/>
             <w:tabs>
-              <w:tab w:val="right" w:leader="dot" w:pos="9025.511811023624"/>
+              <w:tab w:val="right" w:leader="dot" w:pos="12000"/>
             </w:tabs>
             <w:spacing w:before="60" w:line="240" w:lineRule="auto"/>
             <w:ind w:left="720" w:firstLine="0"/>
             <w:jc w:val="left"/>
             <w:rPr>
+              <w:rFonts w:ascii="Arial" w:cs="Arial" w:eastAsia="Arial" w:hAnsi="Arial"/>
+              <w:b w:val="0"/>
+              <w:i w:val="0"/>
+              <w:smallCaps w:val="0"/>
+              <w:strike w:val="0"/>
               <w:color w:val="000000"/>
+              <w:sz w:val="22"/>
+              <w:szCs w:val="22"/>
               <w:u w:val="none"/>
+              <w:shd w:fill="auto" w:val="clear"/>
+              <w:vertAlign w:val="baseline"/>
             </w:rPr>
           </w:pPr>
           <w:hyperlink w:anchor="_8fuk0res4jv1">
             <w:r>
               <w:rPr>
-                <w:color w:val="000000"/>
+                <w:rFonts w:ascii="Roboto" w:cs="Roboto" w:eastAsia="Roboto" w:hAnsi="Roboto"/>
+                <w:b w:val="0"/>
+                <w:i w:val="0"/>
+                <w:smallCaps w:val="0"/>
+                <w:strike w:val="0"/>
+                <w:color w:val="000000"/>
+                <w:sz w:val="22"/>
+                <w:szCs w:val="22"/>
                 <w:u w:val="none"/>
+                <w:shd w:fill="auto" w:val="clear"/>
+                <w:vertAlign w:val="baseline"/>
                 <w:rtl w:val="0"/>
               </w:rPr>
               <w:t xml:space="preserve">5.1.1. Các Thành phần Chính</w:t>
               <w:tab/>
+              <w:t xml:space="preserve">11</w:t>
             </w:r>
           </w:hyperlink>
-          <w:r>
-            <w:fldChar w:fldCharType="begin"/>
-            <w:instrText xml:space="preserve"> PAGEREF _8fuk0res4jv1 \h </w:instrText>
-            <w:fldChar w:fldCharType="separate"/>
-          </w:r>
-          <w:r>
-            <w:rPr>
-              <w:rtl w:val="0"/>
-            </w:rPr>
-            <w:t xml:space="preserve">11</w:t>
-          </w:r>
-          <w:r>
-            <w:fldChar w:fldCharType="end"/>
-          </w:r>
           <w:r>
             <w:rPr>
               <w:rtl w:val="0"/>
@@ -777,41 +842,46 @@
           <w:pPr>
             <w:widowControl w:val="0"/>
             <w:tabs>
-              <w:tab w:val="right" w:leader="dot" w:pos="9025.511811023624"/>
+              <w:tab w:val="right" w:leader="dot" w:pos="12000"/>
             </w:tabs>
             <w:spacing w:before="60" w:line="240" w:lineRule="auto"/>
             <w:ind w:left="720" w:firstLine="0"/>
             <w:jc w:val="left"/>
             <w:rPr>
+              <w:rFonts w:ascii="Arial" w:cs="Arial" w:eastAsia="Arial" w:hAnsi="Arial"/>
+              <w:b w:val="0"/>
+              <w:i w:val="0"/>
+              <w:smallCaps w:val="0"/>
+              <w:strike w:val="0"/>
               <w:color w:val="000000"/>
+              <w:sz w:val="22"/>
+              <w:szCs w:val="22"/>
               <w:u w:val="none"/>
+              <w:shd w:fill="auto" w:val="clear"/>
+              <w:vertAlign w:val="baseline"/>
             </w:rPr>
           </w:pPr>
           <w:hyperlink w:anchor="_hljfypvejonn">
             <w:r>
               <w:rPr>
-                <w:color w:val="000000"/>
+                <w:rFonts w:ascii="Roboto" w:cs="Roboto" w:eastAsia="Roboto" w:hAnsi="Roboto"/>
+                <w:b w:val="0"/>
+                <w:i w:val="0"/>
+                <w:smallCaps w:val="0"/>
+                <w:strike w:val="0"/>
+                <w:color w:val="000000"/>
+                <w:sz w:val="22"/>
+                <w:szCs w:val="22"/>
                 <w:u w:val="none"/>
+                <w:shd w:fill="auto" w:val="clear"/>
+                <w:vertAlign w:val="baseline"/>
                 <w:rtl w:val="0"/>
               </w:rPr>
               <w:t xml:space="preserve">5.1.2. Mã nguồn</w:t>
               <w:tab/>
+              <w:t xml:space="preserve">11</w:t>
             </w:r>
           </w:hyperlink>
-          <w:r>
-            <w:fldChar w:fldCharType="begin"/>
-            <w:instrText xml:space="preserve"> PAGEREF _hljfypvejonn \h </w:instrText>
-            <w:fldChar w:fldCharType="separate"/>
-          </w:r>
-          <w:r>
-            <w:rPr>
-              <w:rtl w:val="0"/>
-            </w:rPr>
-            <w:t xml:space="preserve">11</w:t>
-          </w:r>
-          <w:r>
-            <w:fldChar w:fldCharType="end"/>
-          </w:r>
           <w:r>
             <w:rPr>
               <w:rtl w:val="0"/>
@@ -822,41 +892,46 @@
           <w:pPr>
             <w:widowControl w:val="0"/>
             <w:tabs>
-              <w:tab w:val="right" w:leader="dot" w:pos="9025.511811023624"/>
+              <w:tab w:val="right" w:leader="dot" w:pos="12000"/>
             </w:tabs>
             <w:spacing w:before="60" w:line="240" w:lineRule="auto"/>
             <w:ind w:left="360" w:firstLine="0"/>
             <w:jc w:val="left"/>
             <w:rPr>
+              <w:rFonts w:ascii="Arial" w:cs="Arial" w:eastAsia="Arial" w:hAnsi="Arial"/>
+              <w:b w:val="0"/>
+              <w:i w:val="0"/>
+              <w:smallCaps w:val="0"/>
+              <w:strike w:val="0"/>
               <w:color w:val="000000"/>
+              <w:sz w:val="22"/>
+              <w:szCs w:val="22"/>
               <w:u w:val="none"/>
+              <w:shd w:fill="auto" w:val="clear"/>
+              <w:vertAlign w:val="baseline"/>
             </w:rPr>
           </w:pPr>
           <w:hyperlink w:anchor="_t82d9alrd8nf">
             <w:r>
               <w:rPr>
-                <w:color w:val="000000"/>
+                <w:rFonts w:ascii="Roboto" w:cs="Roboto" w:eastAsia="Roboto" w:hAnsi="Roboto"/>
+                <w:b w:val="0"/>
+                <w:i w:val="0"/>
+                <w:smallCaps w:val="0"/>
+                <w:strike w:val="0"/>
+                <w:color w:val="000000"/>
+                <w:sz w:val="22"/>
+                <w:szCs w:val="22"/>
                 <w:u w:val="none"/>
+                <w:shd w:fill="auto" w:val="clear"/>
+                <w:vertAlign w:val="baseline"/>
                 <w:rtl w:val="0"/>
               </w:rPr>
               <w:t xml:space="preserve">5.2. Cập nhật lại mã nguồn của CameraxActivity.xml</w:t>
               <w:tab/>
+              <w:t xml:space="preserve">13</w:t>
             </w:r>
           </w:hyperlink>
-          <w:r>
-            <w:fldChar w:fldCharType="begin"/>
-            <w:instrText xml:space="preserve"> PAGEREF _t82d9alrd8nf \h </w:instrText>
-            <w:fldChar w:fldCharType="separate"/>
-          </w:r>
-          <w:r>
-            <w:rPr>
-              <w:rtl w:val="0"/>
-            </w:rPr>
-            <w:t xml:space="preserve">13</w:t>
-          </w:r>
-          <w:r>
-            <w:fldChar w:fldCharType="end"/>
-          </w:r>
           <w:r>
             <w:rPr>
               <w:rtl w:val="0"/>
@@ -867,41 +942,46 @@
           <w:pPr>
             <w:widowControl w:val="0"/>
             <w:tabs>
-              <w:tab w:val="right" w:leader="dot" w:pos="9025.511811023624"/>
+              <w:tab w:val="right" w:leader="dot" w:pos="12000"/>
             </w:tabs>
             <w:spacing w:before="60" w:line="240" w:lineRule="auto"/>
             <w:ind w:left="360" w:firstLine="0"/>
             <w:jc w:val="left"/>
             <w:rPr>
+              <w:rFonts w:ascii="Arial" w:cs="Arial" w:eastAsia="Arial" w:hAnsi="Arial"/>
+              <w:b w:val="0"/>
+              <w:i w:val="0"/>
+              <w:smallCaps w:val="0"/>
+              <w:strike w:val="0"/>
               <w:color w:val="000000"/>
+              <w:sz w:val="22"/>
+              <w:szCs w:val="22"/>
               <w:u w:val="none"/>
+              <w:shd w:fill="auto" w:val="clear"/>
+              <w:vertAlign w:val="baseline"/>
             </w:rPr>
           </w:pPr>
           <w:hyperlink w:anchor="_9sco2ldzrcj4">
             <w:r>
               <w:rPr>
-                <w:color w:val="000000"/>
+                <w:rFonts w:ascii="Roboto" w:cs="Roboto" w:eastAsia="Roboto" w:hAnsi="Roboto"/>
+                <w:b w:val="0"/>
+                <w:i w:val="0"/>
+                <w:smallCaps w:val="0"/>
+                <w:strike w:val="0"/>
+                <w:color w:val="000000"/>
+                <w:sz w:val="22"/>
+                <w:szCs w:val="22"/>
                 <w:u w:val="none"/>
+                <w:shd w:fill="auto" w:val="clear"/>
+                <w:vertAlign w:val="baseline"/>
                 <w:rtl w:val="0"/>
               </w:rPr>
               <w:t xml:space="preserve">5.3. Cập nhật mã nguồn CameraActivity.java</w:t>
               <w:tab/>
+              <w:t xml:space="preserve">15</w:t>
             </w:r>
           </w:hyperlink>
-          <w:r>
-            <w:fldChar w:fldCharType="begin"/>
-            <w:instrText xml:space="preserve"> PAGEREF _9sco2ldzrcj4 \h </w:instrText>
-            <w:fldChar w:fldCharType="separate"/>
-          </w:r>
-          <w:r>
-            <w:rPr>
-              <w:rtl w:val="0"/>
-            </w:rPr>
-            <w:t xml:space="preserve">15</w:t>
-          </w:r>
-          <w:r>
-            <w:fldChar w:fldCharType="end"/>
-          </w:r>
           <w:r>
             <w:rPr>
               <w:rtl w:val="0"/>
@@ -912,41 +992,46 @@
           <w:pPr>
             <w:widowControl w:val="0"/>
             <w:tabs>
-              <w:tab w:val="right" w:leader="dot" w:pos="9025.511811023624"/>
+              <w:tab w:val="right" w:leader="dot" w:pos="12000"/>
             </w:tabs>
             <w:spacing w:before="60" w:line="240" w:lineRule="auto"/>
             <w:ind w:left="360" w:firstLine="0"/>
             <w:jc w:val="left"/>
             <w:rPr>
+              <w:rFonts w:ascii="Arial" w:cs="Arial" w:eastAsia="Arial" w:hAnsi="Arial"/>
+              <w:b w:val="0"/>
+              <w:i w:val="0"/>
+              <w:smallCaps w:val="0"/>
+              <w:strike w:val="0"/>
               <w:color w:val="000000"/>
+              <w:sz w:val="22"/>
+              <w:szCs w:val="22"/>
               <w:u w:val="none"/>
+              <w:shd w:fill="auto" w:val="clear"/>
+              <w:vertAlign w:val="baseline"/>
             </w:rPr>
           </w:pPr>
           <w:hyperlink w:anchor="_6j7qtiwfxcmd">
             <w:r>
               <w:rPr>
-                <w:color w:val="000000"/>
+                <w:rFonts w:ascii="Roboto" w:cs="Roboto" w:eastAsia="Roboto" w:hAnsi="Roboto"/>
+                <w:b w:val="0"/>
+                <w:i w:val="0"/>
+                <w:smallCaps w:val="0"/>
+                <w:strike w:val="0"/>
+                <w:color w:val="000000"/>
+                <w:sz w:val="22"/>
+                <w:szCs w:val="22"/>
                 <w:u w:val="none"/>
+                <w:shd w:fill="auto" w:val="clear"/>
+                <w:vertAlign w:val="baseline"/>
                 <w:rtl w:val="0"/>
               </w:rPr>
               <w:t xml:space="preserve">5.4. Cập nhật mã nguồn FileTransferTask.java</w:t>
               <w:tab/>
+              <w:t xml:space="preserve">22</w:t>
             </w:r>
           </w:hyperlink>
-          <w:r>
-            <w:fldChar w:fldCharType="begin"/>
-            <w:instrText xml:space="preserve"> PAGEREF _6j7qtiwfxcmd \h </w:instrText>
-            <w:fldChar w:fldCharType="separate"/>
-          </w:r>
-          <w:r>
-            <w:rPr>
-              <w:rtl w:val="0"/>
-            </w:rPr>
-            <w:t xml:space="preserve">22</w:t>
-          </w:r>
-          <w:r>
-            <w:fldChar w:fldCharType="end"/>
-          </w:r>
           <w:r>
             <w:rPr>
               <w:rtl w:val="0"/>
@@ -957,43 +1042,45 @@
           <w:pPr>
             <w:widowControl w:val="0"/>
             <w:tabs>
-              <w:tab w:val="right" w:leader="dot" w:pos="9025.511811023624"/>
+              <w:tab w:val="right" w:leader="dot" w:pos="12000"/>
             </w:tabs>
             <w:spacing w:before="60" w:line="240" w:lineRule="auto"/>
             <w:jc w:val="left"/>
             <w:rPr>
+              <w:rFonts w:ascii="Arial" w:cs="Arial" w:eastAsia="Arial" w:hAnsi="Arial"/>
               <w:b w:val="1"/>
+              <w:i w:val="0"/>
+              <w:smallCaps w:val="0"/>
+              <w:strike w:val="0"/>
               <w:color w:val="000000"/>
+              <w:sz w:val="22"/>
+              <w:szCs w:val="22"/>
               <w:u w:val="none"/>
+              <w:shd w:fill="auto" w:val="clear"/>
+              <w:vertAlign w:val="baseline"/>
             </w:rPr>
           </w:pPr>
           <w:hyperlink w:anchor="_m0n1qnd46fui">
             <w:r>
               <w:rPr>
-                <w:b w:val="1"/>
-                <w:color w:val="000000"/>
+                <w:rFonts w:ascii="Roboto" w:cs="Roboto" w:eastAsia="Roboto" w:hAnsi="Roboto"/>
+                <w:b w:val="1"/>
+                <w:i w:val="0"/>
+                <w:smallCaps w:val="0"/>
+                <w:strike w:val="0"/>
+                <w:color w:val="000000"/>
+                <w:sz w:val="22"/>
+                <w:szCs w:val="22"/>
                 <w:u w:val="none"/>
+                <w:shd w:fill="auto" w:val="clear"/>
+                <w:vertAlign w:val="baseline"/>
                 <w:rtl w:val="0"/>
               </w:rPr>
               <w:t xml:space="preserve">6. Kết quả đạt được</w:t>
               <w:tab/>
+              <w:t xml:space="preserve">26</w:t>
             </w:r>
           </w:hyperlink>
-          <w:r>
-            <w:fldChar w:fldCharType="begin"/>
-            <w:instrText xml:space="preserve"> PAGEREF _m0n1qnd46fui \h </w:instrText>
-            <w:fldChar w:fldCharType="separate"/>
-          </w:r>
-          <w:r>
-            <w:rPr>
-              <w:b w:val="1"/>
-              <w:rtl w:val="0"/>
-            </w:rPr>
-            <w:t xml:space="preserve">26</w:t>
-          </w:r>
-          <w:r>
-            <w:fldChar w:fldCharType="end"/>
-          </w:r>
           <w:r>
             <w:rPr>
               <w:rtl w:val="0"/>
@@ -16541,126 +16628,405 @@
                 <w:b w:val="1"/>
                 <w:rtl w:val="0"/>
               </w:rPr>
-              <w:t xml:space="preserve">    private Bitmap getBitmapFromUri(Uri uri) {</w:t>
-            </w:r>
-          </w:p>
-          <w:p>
-            <w:pPr>
-              <w:widowControl w:val="0"/>
-              <w:spacing w:line="240" w:lineRule="auto"/>
-              <w:jc w:val="left"/>
-              <w:rPr>
-                <w:b w:val="1"/>
-              </w:rPr>
-            </w:pPr>
-            <w:r>
-              <w:rPr>
-                <w:b w:val="1"/>
-                <w:rtl w:val="0"/>
-              </w:rPr>
-              <w:t xml:space="preserve">        try {</w:t>
-            </w:r>
-          </w:p>
-          <w:p>
-            <w:pPr>
-              <w:widowControl w:val="0"/>
-              <w:spacing w:line="240" w:lineRule="auto"/>
-              <w:jc w:val="left"/>
-              <w:rPr>
-                <w:b w:val="1"/>
-              </w:rPr>
-            </w:pPr>
-            <w:r>
-              <w:rPr>
-                <w:b w:val="1"/>
-                <w:rtl w:val="0"/>
-              </w:rPr>
-              <w:t xml:space="preserve">            InputStream inputStream = context.getContentResolver().openInputStream(uri);</w:t>
-            </w:r>
-          </w:p>
-          <w:p>
-            <w:pPr>
-              <w:widowControl w:val="0"/>
-              <w:spacing w:line="240" w:lineRule="auto"/>
-              <w:jc w:val="left"/>
-              <w:rPr>
-                <w:b w:val="1"/>
-              </w:rPr>
-            </w:pPr>
-            <w:r>
-              <w:rPr>
-                <w:b w:val="1"/>
-                <w:rtl w:val="0"/>
-              </w:rPr>
-              <w:t xml:space="preserve">            return BitmapFactory.decodeStream(inputStream);</w:t>
-            </w:r>
-          </w:p>
-          <w:p>
-            <w:pPr>
-              <w:widowControl w:val="0"/>
-              <w:spacing w:line="240" w:lineRule="auto"/>
-              <w:jc w:val="left"/>
-              <w:rPr>
-                <w:b w:val="1"/>
-              </w:rPr>
-            </w:pPr>
-            <w:r>
-              <w:rPr>
-                <w:b w:val="1"/>
-                <w:rtl w:val="0"/>
-              </w:rPr>
-              <w:t xml:space="preserve">        } catch (Exception e) {</w:t>
-            </w:r>
-          </w:p>
-          <w:p>
-            <w:pPr>
-              <w:widowControl w:val="0"/>
-              <w:spacing w:line="240" w:lineRule="auto"/>
-              <w:jc w:val="left"/>
-              <w:rPr>
-                <w:b w:val="1"/>
-              </w:rPr>
-            </w:pPr>
-            <w:r>
-              <w:rPr>
-                <w:b w:val="1"/>
-                <w:rtl w:val="0"/>
-              </w:rPr>
-              <w:t xml:space="preserve">            e.printStackTrace();</w:t>
-            </w:r>
-          </w:p>
-          <w:p>
-            <w:pPr>
-              <w:widowControl w:val="0"/>
-              <w:spacing w:line="240" w:lineRule="auto"/>
-              <w:jc w:val="left"/>
-              <w:rPr>
-                <w:b w:val="1"/>
-              </w:rPr>
-            </w:pPr>
-            <w:r>
-              <w:rPr>
-                <w:b w:val="1"/>
-                <w:rtl w:val="0"/>
-              </w:rPr>
-              <w:t xml:space="preserve">            return null;</w:t>
-            </w:r>
-          </w:p>
-          <w:p>
-            <w:pPr>
-              <w:widowControl w:val="0"/>
-              <w:spacing w:line="240" w:lineRule="auto"/>
-              <w:jc w:val="left"/>
-              <w:rPr>
-                <w:b w:val="1"/>
-              </w:rPr>
-            </w:pPr>
-            <w:r>
-              <w:rPr>
-                <w:b w:val="1"/>
-                <w:rtl w:val="0"/>
-              </w:rPr>
-              <w:t xml:space="preserve">        }</w:t>
+              <w:t xml:space="preserve">    private Bitmap drawBoundingBox(Bitmap bitmap, String boundingBoxInfo) {</w:t>
+            </w:r>
+          </w:p>
+          <w:p>
+            <w:pPr>
+              <w:widowControl w:val="0"/>
+              <w:spacing w:line="240" w:lineRule="auto"/>
+              <w:jc w:val="left"/>
+              <w:rPr>
+                <w:b w:val="1"/>
+              </w:rPr>
+            </w:pPr>
+            <w:r>
+              <w:rPr>
+                <w:b w:val="1"/>
+                <w:rtl w:val="0"/>
+              </w:rPr>
+              <w:t xml:space="preserve">        Bitmap mutableBitmap = bitmap.copy(Bitmap.Config.ARGB_8888, true);</w:t>
+            </w:r>
+          </w:p>
+          <w:p>
+            <w:pPr>
+              <w:widowControl w:val="0"/>
+              <w:spacing w:line="240" w:lineRule="auto"/>
+              <w:jc w:val="left"/>
+              <w:rPr>
+                <w:b w:val="1"/>
+              </w:rPr>
+            </w:pPr>
+            <w:r>
+              <w:rPr>
+                <w:b w:val="1"/>
+                <w:rtl w:val="0"/>
+              </w:rPr>
+              <w:t xml:space="preserve">        Canvas canvas = new Canvas(mutableBitmap);</w:t>
+            </w:r>
+          </w:p>
+          <w:p>
+            <w:pPr>
+              <w:widowControl w:val="0"/>
+              <w:spacing w:line="240" w:lineRule="auto"/>
+              <w:jc w:val="left"/>
+              <w:rPr>
+                <w:b w:val="1"/>
+              </w:rPr>
+            </w:pPr>
+            <w:r>
+              <w:rPr>
+                <w:b w:val="1"/>
+                <w:rtl w:val="0"/>
+              </w:rPr>
+              <w:t xml:space="preserve">        Paint paint = new Paint();</w:t>
+            </w:r>
+          </w:p>
+          <w:p>
+            <w:pPr>
+              <w:widowControl w:val="0"/>
+              <w:spacing w:line="240" w:lineRule="auto"/>
+              <w:jc w:val="left"/>
+              <w:rPr>
+                <w:b w:val="1"/>
+              </w:rPr>
+            </w:pPr>
+            <w:r>
+              <w:rPr>
+                <w:rtl w:val="0"/>
+              </w:rPr>
+            </w:r>
+          </w:p>
+          <w:p>
+            <w:pPr>
+              <w:widowControl w:val="0"/>
+              <w:spacing w:line="240" w:lineRule="auto"/>
+              <w:jc w:val="left"/>
+              <w:rPr>
+                <w:b w:val="1"/>
+              </w:rPr>
+            </w:pPr>
+            <w:r>
+              <w:rPr>
+                <w:b w:val="1"/>
+                <w:rtl w:val="0"/>
+              </w:rPr>
+              <w:t xml:space="preserve">        // Vẽ hình chữ nhật</w:t>
+            </w:r>
+          </w:p>
+          <w:p>
+            <w:pPr>
+              <w:widowControl w:val="0"/>
+              <w:spacing w:line="240" w:lineRule="auto"/>
+              <w:jc w:val="left"/>
+              <w:rPr>
+                <w:b w:val="1"/>
+              </w:rPr>
+            </w:pPr>
+            <w:r>
+              <w:rPr>
+                <w:b w:val="1"/>
+                <w:rtl w:val="0"/>
+              </w:rPr>
+              <w:t xml:space="preserve">        paint.setColor(Color.RED);</w:t>
+            </w:r>
+          </w:p>
+          <w:p>
+            <w:pPr>
+              <w:widowControl w:val="0"/>
+              <w:spacing w:line="240" w:lineRule="auto"/>
+              <w:jc w:val="left"/>
+              <w:rPr>
+                <w:b w:val="1"/>
+              </w:rPr>
+            </w:pPr>
+            <w:r>
+              <w:rPr>
+                <w:b w:val="1"/>
+                <w:rtl w:val="0"/>
+              </w:rPr>
+              <w:t xml:space="preserve">        paint.setStyle(Paint.Style.STROKE);</w:t>
+            </w:r>
+          </w:p>
+          <w:p>
+            <w:pPr>
+              <w:widowControl w:val="0"/>
+              <w:spacing w:line="240" w:lineRule="auto"/>
+              <w:jc w:val="left"/>
+              <w:rPr>
+                <w:b w:val="1"/>
+              </w:rPr>
+            </w:pPr>
+            <w:r>
+              <w:rPr>
+                <w:b w:val="1"/>
+                <w:rtl w:val="0"/>
+              </w:rPr>
+              <w:t xml:space="preserve">        paint.setStrokeWidth(20);</w:t>
+            </w:r>
+          </w:p>
+          <w:p>
+            <w:pPr>
+              <w:widowControl w:val="0"/>
+              <w:spacing w:line="240" w:lineRule="auto"/>
+              <w:jc w:val="left"/>
+              <w:rPr>
+                <w:b w:val="1"/>
+              </w:rPr>
+            </w:pPr>
+            <w:r>
+              <w:rPr>
+                <w:rtl w:val="0"/>
+              </w:rPr>
+            </w:r>
+          </w:p>
+          <w:p>
+            <w:pPr>
+              <w:widowControl w:val="0"/>
+              <w:spacing w:line="240" w:lineRule="auto"/>
+              <w:jc w:val="left"/>
+              <w:rPr>
+                <w:b w:val="1"/>
+              </w:rPr>
+            </w:pPr>
+            <w:r>
+              <w:rPr>
+                <w:b w:val="1"/>
+                <w:rtl w:val="0"/>
+              </w:rPr>
+              <w:t xml:space="preserve">        String[] parts = boundingBoxInfo.split("[(), ]+");</w:t>
+            </w:r>
+          </w:p>
+          <w:p>
+            <w:pPr>
+              <w:widowControl w:val="0"/>
+              <w:spacing w:line="240" w:lineRule="auto"/>
+              <w:jc w:val="left"/>
+              <w:rPr>
+                <w:b w:val="1"/>
+              </w:rPr>
+            </w:pPr>
+            <w:r>
+              <w:rPr>
+                <w:b w:val="1"/>
+                <w:rtl w:val="0"/>
+              </w:rPr>
+              <w:t xml:space="preserve">        int y1 = Integer.parseInt(parts[1]);</w:t>
+            </w:r>
+          </w:p>
+          <w:p>
+            <w:pPr>
+              <w:widowControl w:val="0"/>
+              <w:spacing w:line="240" w:lineRule="auto"/>
+              <w:jc w:val="left"/>
+              <w:rPr>
+                <w:b w:val="1"/>
+              </w:rPr>
+            </w:pPr>
+            <w:r>
+              <w:rPr>
+                <w:b w:val="1"/>
+                <w:rtl w:val="0"/>
+              </w:rPr>
+              <w:t xml:space="preserve">        int x1 = Integer.parseInt(parts[2]);</w:t>
+            </w:r>
+          </w:p>
+          <w:p>
+            <w:pPr>
+              <w:widowControl w:val="0"/>
+              <w:spacing w:line="240" w:lineRule="auto"/>
+              <w:jc w:val="left"/>
+              <w:rPr>
+                <w:b w:val="1"/>
+              </w:rPr>
+            </w:pPr>
+            <w:r>
+              <w:rPr>
+                <w:b w:val="1"/>
+                <w:rtl w:val="0"/>
+              </w:rPr>
+              <w:t xml:space="preserve">        int y2 = Integer.parseInt(parts[3]);</w:t>
+            </w:r>
+          </w:p>
+          <w:p>
+            <w:pPr>
+              <w:widowControl w:val="0"/>
+              <w:spacing w:line="240" w:lineRule="auto"/>
+              <w:jc w:val="left"/>
+              <w:rPr>
+                <w:b w:val="1"/>
+              </w:rPr>
+            </w:pPr>
+            <w:r>
+              <w:rPr>
+                <w:b w:val="1"/>
+                <w:rtl w:val="0"/>
+              </w:rPr>
+              <w:t xml:space="preserve">        int x2 = Integer.parseInt(parts[4]);</w:t>
+            </w:r>
+          </w:p>
+          <w:p>
+            <w:pPr>
+              <w:widowControl w:val="0"/>
+              <w:spacing w:line="240" w:lineRule="auto"/>
+              <w:jc w:val="left"/>
+              <w:rPr>
+                <w:b w:val="1"/>
+              </w:rPr>
+            </w:pPr>
+            <w:r>
+              <w:rPr>
+                <w:rtl w:val="0"/>
+              </w:rPr>
+            </w:r>
+          </w:p>
+          <w:p>
+            <w:pPr>
+              <w:widowControl w:val="0"/>
+              <w:spacing w:line="240" w:lineRule="auto"/>
+              <w:jc w:val="left"/>
+              <w:rPr>
+                <w:b w:val="1"/>
+              </w:rPr>
+            </w:pPr>
+            <w:r>
+              <w:rPr>
+                <w:b w:val="1"/>
+                <w:rtl w:val="0"/>
+              </w:rPr>
+              <w:t xml:space="preserve">        canvas.drawRect(x1, y1, x2, y2, paint);</w:t>
+            </w:r>
+          </w:p>
+          <w:p>
+            <w:pPr>
+              <w:widowControl w:val="0"/>
+              <w:spacing w:line="240" w:lineRule="auto"/>
+              <w:jc w:val="left"/>
+              <w:rPr>
+                <w:b w:val="1"/>
+              </w:rPr>
+            </w:pPr>
+            <w:r>
+              <w:rPr>
+                <w:rtl w:val="0"/>
+              </w:rPr>
+            </w:r>
+          </w:p>
+          <w:p>
+            <w:pPr>
+              <w:widowControl w:val="0"/>
+              <w:spacing w:line="240" w:lineRule="auto"/>
+              <w:jc w:val="left"/>
+              <w:rPr>
+                <w:b w:val="1"/>
+              </w:rPr>
+            </w:pPr>
+            <w:r>
+              <w:rPr>
+                <w:b w:val="1"/>
+                <w:rtl w:val="0"/>
+              </w:rPr>
+              <w:t xml:space="preserve">        // Vẽ tên</w:t>
+            </w:r>
+          </w:p>
+          <w:p>
+            <w:pPr>
+              <w:widowControl w:val="0"/>
+              <w:spacing w:line="240" w:lineRule="auto"/>
+              <w:jc w:val="left"/>
+              <w:rPr>
+                <w:b w:val="1"/>
+              </w:rPr>
+            </w:pPr>
+            <w:r>
+              <w:rPr>
+                <w:b w:val="1"/>
+                <w:rtl w:val="0"/>
+              </w:rPr>
+              <w:t xml:space="preserve">        paint.setColor(Color.RED);</w:t>
+            </w:r>
+          </w:p>
+          <w:p>
+            <w:pPr>
+              <w:widowControl w:val="0"/>
+              <w:spacing w:line="240" w:lineRule="auto"/>
+              <w:jc w:val="left"/>
+              <w:rPr>
+                <w:b w:val="1"/>
+              </w:rPr>
+            </w:pPr>
+            <w:r>
+              <w:rPr>
+                <w:b w:val="1"/>
+                <w:rtl w:val="0"/>
+              </w:rPr>
+              <w:t xml:space="preserve">        paint.setStyle(Paint.Style.FILL);</w:t>
+            </w:r>
+          </w:p>
+          <w:p>
+            <w:pPr>
+              <w:widowControl w:val="0"/>
+              <w:spacing w:line="240" w:lineRule="auto"/>
+              <w:jc w:val="left"/>
+              <w:rPr>
+                <w:b w:val="1"/>
+              </w:rPr>
+            </w:pPr>
+            <w:r>
+              <w:rPr>
+                <w:b w:val="1"/>
+                <w:rtl w:val="0"/>
+              </w:rPr>
+              <w:t xml:space="preserve">        paint.setTextSize(200);</w:t>
+            </w:r>
+          </w:p>
+          <w:p>
+            <w:pPr>
+              <w:widowControl w:val="0"/>
+              <w:spacing w:line="240" w:lineRule="auto"/>
+              <w:jc w:val="left"/>
+              <w:rPr>
+                <w:b w:val="1"/>
+              </w:rPr>
+            </w:pPr>
+            <w:r>
+              <w:rPr>
+                <w:b w:val="1"/>
+                <w:rtl w:val="0"/>
+              </w:rPr>
+              <w:t xml:space="preserve">        canvas.drawText(parts[0], x2, y2 + 200, paint);</w:t>
+            </w:r>
+          </w:p>
+          <w:p>
+            <w:pPr>
+              <w:widowControl w:val="0"/>
+              <w:spacing w:line="240" w:lineRule="auto"/>
+              <w:jc w:val="left"/>
+              <w:rPr>
+                <w:b w:val="1"/>
+              </w:rPr>
+            </w:pPr>
+            <w:r>
+              <w:rPr>
+                <w:rtl w:val="0"/>
+              </w:rPr>
+            </w:r>
+          </w:p>
+          <w:p>
+            <w:pPr>
+              <w:widowControl w:val="0"/>
+              <w:spacing w:line="240" w:lineRule="auto"/>
+              <w:jc w:val="left"/>
+              <w:rPr>
+                <w:b w:val="1"/>
+              </w:rPr>
+            </w:pPr>
+            <w:r>
+              <w:rPr>
+                <w:b w:val="1"/>
+                <w:rtl w:val="0"/>
+              </w:rPr>
+              <w:t xml:space="preserve">        return mutableBitmap;</w:t>
             </w:r>
           </w:p>
           <w:p>
@@ -16706,425 +17072,23 @@
             </w:pPr>
             <w:r>
               <w:rPr>
-                <w:b w:val="1"/>
-                <w:rtl w:val="0"/>
-              </w:rPr>
-              <w:t xml:space="preserve">    private Bitmap drawBoundingBox(Bitmap bitmap, String boundingBoxInfo) {</w:t>
-            </w:r>
-          </w:p>
-          <w:p>
-            <w:pPr>
-              <w:widowControl w:val="0"/>
-              <w:spacing w:line="240" w:lineRule="auto"/>
-              <w:jc w:val="left"/>
-              <w:rPr>
-                <w:b w:val="1"/>
-              </w:rPr>
-            </w:pPr>
-            <w:r>
-              <w:rPr>
-                <w:b w:val="1"/>
-                <w:rtl w:val="0"/>
-              </w:rPr>
-              <w:t xml:space="preserve">        Bitmap mutableBitmap = bitmap.copy(Bitmap.Config.ARGB_8888, true);</w:t>
-            </w:r>
-          </w:p>
-          <w:p>
-            <w:pPr>
-              <w:widowControl w:val="0"/>
-              <w:spacing w:line="240" w:lineRule="auto"/>
-              <w:jc w:val="left"/>
-              <w:rPr>
-                <w:b w:val="1"/>
-              </w:rPr>
-            </w:pPr>
-            <w:r>
-              <w:rPr>
-                <w:b w:val="1"/>
-                <w:rtl w:val="0"/>
-              </w:rPr>
-              <w:t xml:space="preserve">        Canvas canvas = new Canvas(mutableBitmap);</w:t>
-            </w:r>
-          </w:p>
-          <w:p>
-            <w:pPr>
-              <w:widowControl w:val="0"/>
-              <w:spacing w:line="240" w:lineRule="auto"/>
-              <w:jc w:val="left"/>
-              <w:rPr>
-                <w:b w:val="1"/>
-              </w:rPr>
-            </w:pPr>
-            <w:r>
-              <w:rPr>
-                <w:b w:val="1"/>
-                <w:rtl w:val="0"/>
-              </w:rPr>
-              <w:t xml:space="preserve">        Paint paint = new Paint();</w:t>
-            </w:r>
-          </w:p>
-          <w:p>
-            <w:pPr>
-              <w:widowControl w:val="0"/>
-              <w:spacing w:line="240" w:lineRule="auto"/>
-              <w:jc w:val="left"/>
-              <w:rPr>
-                <w:b w:val="1"/>
-              </w:rPr>
-            </w:pPr>
-            <w:r>
-              <w:rPr>
-                <w:rtl w:val="0"/>
-              </w:rPr>
-            </w:r>
-          </w:p>
-          <w:p>
-            <w:pPr>
-              <w:widowControl w:val="0"/>
-              <w:spacing w:line="240" w:lineRule="auto"/>
-              <w:jc w:val="left"/>
-              <w:rPr>
-                <w:b w:val="1"/>
-              </w:rPr>
-            </w:pPr>
-            <w:r>
-              <w:rPr>
-                <w:b w:val="1"/>
-                <w:rtl w:val="0"/>
-              </w:rPr>
-              <w:t xml:space="preserve">        // Vẽ hình chữ nhật</w:t>
-            </w:r>
-          </w:p>
-          <w:p>
-            <w:pPr>
-              <w:widowControl w:val="0"/>
-              <w:spacing w:line="240" w:lineRule="auto"/>
-              <w:jc w:val="left"/>
-              <w:rPr>
-                <w:b w:val="1"/>
-              </w:rPr>
-            </w:pPr>
-            <w:r>
-              <w:rPr>
-                <w:b w:val="1"/>
-                <w:rtl w:val="0"/>
-              </w:rPr>
-              <w:t xml:space="preserve">        paint.setColor(Color.GREEN);</w:t>
-            </w:r>
-          </w:p>
-          <w:p>
-            <w:pPr>
-              <w:widowControl w:val="0"/>
-              <w:spacing w:line="240" w:lineRule="auto"/>
-              <w:jc w:val="left"/>
-              <w:rPr>
-                <w:b w:val="1"/>
-              </w:rPr>
-            </w:pPr>
-            <w:r>
-              <w:rPr>
-                <w:b w:val="1"/>
-                <w:rtl w:val="0"/>
-              </w:rPr>
-              <w:t xml:space="preserve">        paint.setStyle(Paint.Style.STROKE);</w:t>
-            </w:r>
-          </w:p>
-          <w:p>
-            <w:pPr>
-              <w:widowControl w:val="0"/>
-              <w:spacing w:line="240" w:lineRule="auto"/>
-              <w:jc w:val="left"/>
-              <w:rPr>
-                <w:b w:val="1"/>
-              </w:rPr>
-            </w:pPr>
-            <w:r>
-              <w:rPr>
-                <w:b w:val="1"/>
-                <w:rtl w:val="0"/>
-              </w:rPr>
-              <w:t xml:space="preserve">        paint.setStrokeWidth(5);</w:t>
-            </w:r>
-          </w:p>
-          <w:p>
-            <w:pPr>
-              <w:widowControl w:val="0"/>
-              <w:spacing w:line="240" w:lineRule="auto"/>
-              <w:jc w:val="left"/>
-              <w:rPr>
-                <w:b w:val="1"/>
-              </w:rPr>
-            </w:pPr>
-            <w:r>
-              <w:rPr>
-                <w:rtl w:val="0"/>
-              </w:rPr>
-            </w:r>
-          </w:p>
-          <w:p>
-            <w:pPr>
-              <w:widowControl w:val="0"/>
-              <w:spacing w:line="240" w:lineRule="auto"/>
-              <w:jc w:val="left"/>
-              <w:rPr>
-                <w:b w:val="1"/>
-              </w:rPr>
-            </w:pPr>
-            <w:r>
-              <w:rPr>
-                <w:b w:val="1"/>
-                <w:rtl w:val="0"/>
-              </w:rPr>
-              <w:t xml:space="preserve">        String[] parts = boundingBoxInfo.split("[(), ]+");</w:t>
-            </w:r>
-          </w:p>
-          <w:p>
-            <w:pPr>
-              <w:widowControl w:val="0"/>
-              <w:spacing w:line="240" w:lineRule="auto"/>
-              <w:jc w:val="left"/>
-              <w:rPr>
-                <w:b w:val="1"/>
-              </w:rPr>
-            </w:pPr>
-            <w:r>
-              <w:rPr>
-                <w:b w:val="1"/>
-                <w:rtl w:val="0"/>
-              </w:rPr>
-              <w:t xml:space="preserve">        int y1 = Integer.parseInt(parts[1]);</w:t>
-            </w:r>
-          </w:p>
-          <w:p>
-            <w:pPr>
-              <w:widowControl w:val="0"/>
-              <w:spacing w:line="240" w:lineRule="auto"/>
-              <w:jc w:val="left"/>
-              <w:rPr>
-                <w:b w:val="1"/>
-              </w:rPr>
-            </w:pPr>
-            <w:r>
-              <w:rPr>
-                <w:b w:val="1"/>
-                <w:rtl w:val="0"/>
-              </w:rPr>
-              <w:t xml:space="preserve">        int x1 = Integer.parseInt(parts[2]);</w:t>
-            </w:r>
-          </w:p>
-          <w:p>
-            <w:pPr>
-              <w:widowControl w:val="0"/>
-              <w:spacing w:line="240" w:lineRule="auto"/>
-              <w:jc w:val="left"/>
-              <w:rPr>
-                <w:b w:val="1"/>
-              </w:rPr>
-            </w:pPr>
-            <w:r>
-              <w:rPr>
-                <w:b w:val="1"/>
-                <w:rtl w:val="0"/>
-              </w:rPr>
-              <w:t xml:space="preserve">        int y2 = Integer.parseInt(parts[3]);</w:t>
-            </w:r>
-          </w:p>
-          <w:p>
-            <w:pPr>
-              <w:widowControl w:val="0"/>
-              <w:spacing w:line="240" w:lineRule="auto"/>
-              <w:jc w:val="left"/>
-              <w:rPr>
-                <w:b w:val="1"/>
-              </w:rPr>
-            </w:pPr>
-            <w:r>
-              <w:rPr>
-                <w:b w:val="1"/>
-                <w:rtl w:val="0"/>
-              </w:rPr>
-              <w:t xml:space="preserve">        int x2 = Integer.parseInt(parts[4]);</w:t>
-            </w:r>
-          </w:p>
-          <w:p>
-            <w:pPr>
-              <w:widowControl w:val="0"/>
-              <w:spacing w:line="240" w:lineRule="auto"/>
-              <w:jc w:val="left"/>
-              <w:rPr>
-                <w:b w:val="1"/>
-              </w:rPr>
-            </w:pPr>
-            <w:r>
-              <w:rPr>
-                <w:rtl w:val="0"/>
-              </w:rPr>
-            </w:r>
-          </w:p>
-          <w:p>
-            <w:pPr>
-              <w:widowControl w:val="0"/>
-              <w:spacing w:line="240" w:lineRule="auto"/>
-              <w:jc w:val="left"/>
-              <w:rPr>
-                <w:b w:val="1"/>
-              </w:rPr>
-            </w:pPr>
-            <w:r>
-              <w:rPr>
-                <w:b w:val="1"/>
-                <w:rtl w:val="0"/>
-              </w:rPr>
-              <w:t xml:space="preserve">        canvas.drawRect(x1, y1, x2, y2, paint);</w:t>
-            </w:r>
-          </w:p>
-          <w:p>
-            <w:pPr>
-              <w:widowControl w:val="0"/>
-              <w:spacing w:line="240" w:lineRule="auto"/>
-              <w:jc w:val="left"/>
-              <w:rPr>
-                <w:b w:val="1"/>
-              </w:rPr>
-            </w:pPr>
-            <w:r>
-              <w:rPr>
-                <w:rtl w:val="0"/>
-              </w:rPr>
-            </w:r>
-          </w:p>
-          <w:p>
-            <w:pPr>
-              <w:widowControl w:val="0"/>
-              <w:spacing w:line="240" w:lineRule="auto"/>
-              <w:jc w:val="left"/>
-              <w:rPr>
-                <w:b w:val="1"/>
-              </w:rPr>
-            </w:pPr>
-            <w:r>
-              <w:rPr>
-                <w:b w:val="1"/>
-                <w:rtl w:val="0"/>
-              </w:rPr>
-              <w:t xml:space="preserve">        // Vẽ tên</w:t>
-            </w:r>
-          </w:p>
-          <w:p>
-            <w:pPr>
-              <w:widowControl w:val="0"/>
-              <w:spacing w:line="240" w:lineRule="auto"/>
-              <w:jc w:val="left"/>
-              <w:rPr>
-                <w:b w:val="1"/>
-              </w:rPr>
-            </w:pPr>
-            <w:r>
-              <w:rPr>
-                <w:b w:val="1"/>
-                <w:rtl w:val="0"/>
-              </w:rPr>
-              <w:t xml:space="preserve">        paint.setColor(Color.RED);</w:t>
-            </w:r>
-          </w:p>
-          <w:p>
-            <w:pPr>
-              <w:widowControl w:val="0"/>
-              <w:spacing w:line="240" w:lineRule="auto"/>
-              <w:jc w:val="left"/>
-              <w:rPr>
-                <w:b w:val="1"/>
-              </w:rPr>
-            </w:pPr>
-            <w:r>
-              <w:rPr>
-                <w:b w:val="1"/>
-                <w:rtl w:val="0"/>
-              </w:rPr>
-              <w:t xml:space="preserve">        paint.setStyle(Paint.Style.FILL);</w:t>
-            </w:r>
-          </w:p>
-          <w:p>
-            <w:pPr>
-              <w:widowControl w:val="0"/>
-              <w:spacing w:line="240" w:lineRule="auto"/>
-              <w:jc w:val="left"/>
-              <w:rPr>
-                <w:b w:val="1"/>
-              </w:rPr>
-            </w:pPr>
-            <w:r>
-              <w:rPr>
-                <w:b w:val="1"/>
-                <w:rtl w:val="0"/>
-              </w:rPr>
-              <w:t xml:space="preserve">        paint.setTextSize(50);</w:t>
-            </w:r>
-          </w:p>
-          <w:p>
-            <w:pPr>
-              <w:widowControl w:val="0"/>
-              <w:spacing w:line="240" w:lineRule="auto"/>
-              <w:jc w:val="left"/>
-              <w:rPr>
-                <w:b w:val="1"/>
-              </w:rPr>
-            </w:pPr>
-            <w:r>
-              <w:rPr>
-                <w:b w:val="1"/>
-                <w:rtl w:val="0"/>
-              </w:rPr>
-              <w:t xml:space="preserve">        canvas.drawText(parts[0], x2, y2 - 10, paint);</w:t>
-            </w:r>
-          </w:p>
-          <w:p>
-            <w:pPr>
-              <w:widowControl w:val="0"/>
-              <w:spacing w:line="240" w:lineRule="auto"/>
-              <w:jc w:val="left"/>
-              <w:rPr>
-                <w:b w:val="1"/>
-              </w:rPr>
-            </w:pPr>
-            <w:r>
-              <w:rPr>
-                <w:rtl w:val="0"/>
-              </w:rPr>
-            </w:r>
-          </w:p>
-          <w:p>
-            <w:pPr>
-              <w:widowControl w:val="0"/>
-              <w:spacing w:line="240" w:lineRule="auto"/>
-              <w:jc w:val="left"/>
-              <w:rPr>
-                <w:b w:val="1"/>
-              </w:rPr>
-            </w:pPr>
-            <w:r>
-              <w:rPr>
-                <w:b w:val="1"/>
-                <w:rtl w:val="0"/>
-              </w:rPr>
-              <w:t xml:space="preserve">        return mutableBitmap;</w:t>
-            </w:r>
-          </w:p>
-          <w:p>
-            <w:pPr>
-              <w:widowControl w:val="0"/>
-              <w:spacing w:line="240" w:lineRule="auto"/>
-              <w:jc w:val="left"/>
-              <w:rPr>
-                <w:b w:val="1"/>
-              </w:rPr>
-            </w:pPr>
-            <w:r>
-              <w:rPr>
-                <w:b w:val="1"/>
-                <w:rtl w:val="0"/>
-              </w:rPr>
-              <w:t xml:space="preserve">    }</w:t>
+                <w:rtl w:val="0"/>
+              </w:rPr>
+            </w:r>
+          </w:p>
+          <w:p>
+            <w:pPr>
+              <w:widowControl w:val="0"/>
+              <w:spacing w:line="240" w:lineRule="auto"/>
+              <w:jc w:val="left"/>
+              <w:rPr>
+                <w:b w:val="1"/>
+              </w:rPr>
+            </w:pPr>
+            <w:r>
+              <w:rPr>
+                <w:rtl w:val="0"/>
+              </w:rPr>
             </w:r>
           </w:p>
           <w:p>
@@ -17418,6 +17382,52 @@
     </w:p>
     <w:p>
       <w:pPr>
+        <w:jc w:val="center"/>
+        <w:rPr/>
+      </w:pPr>
+      <w:r>
+        <w:rPr/>
+        <w:drawing>
+          <wp:inline distB="114300" distT="114300" distL="114300" distR="114300">
+            <wp:extent cx="2977605" cy="6615113"/>
+            <wp:effectExtent b="0" l="0" r="0" t="0"/>
+            <wp:docPr id="3" name="image2.png"/>
+            <a:graphic>
+              <a:graphicData uri="http://schemas.openxmlformats.org/drawingml/2006/picture">
+                <pic:pic>
+                  <pic:nvPicPr>
+                    <pic:cNvPr id="0" name="image2.png"/>
+                    <pic:cNvPicPr preferRelativeResize="0"/>
+                  </pic:nvPicPr>
+                  <pic:blipFill>
+                    <a:blip r:embed="rId6"/>
+                    <a:srcRect b="0" l="0" r="0" t="0"/>
+                    <a:stretch>
+                      <a:fillRect/>
+                    </a:stretch>
+                  </pic:blipFill>
+                  <pic:spPr>
+                    <a:xfrm>
+                      <a:off x="0" y="0"/>
+                      <a:ext cx="2977605" cy="6615113"/>
+                    </a:xfrm>
+                    <a:prstGeom prst="rect"/>
+                    <a:ln/>
+                  </pic:spPr>
+                </pic:pic>
+              </a:graphicData>
+            </a:graphic>
+          </wp:inline>
+        </w:drawing>
+      </w:r>
+      <w:r>
+        <w:rPr>
+          <w:rtl w:val="0"/>
+        </w:rPr>
+      </w:r>
+    </w:p>
+    <w:p>
+      <w:pPr>
         <w:rPr/>
       </w:pPr>
       <w:r>
@@ -17441,16 +17451,16 @@
           <wp:inline distB="114300" distT="114300" distL="114300" distR="114300">
             <wp:extent cx="5731200" cy="4902200"/>
             <wp:effectExtent b="0" l="0" r="0" t="0"/>
-            <wp:docPr id="2" name="image1.png"/>
+            <wp:docPr id="2" name="image3.png"/>
             <a:graphic>
               <a:graphicData uri="http://schemas.openxmlformats.org/drawingml/2006/picture">
                 <pic:pic>
                   <pic:nvPicPr>
-                    <pic:cNvPr id="0" name="image1.png"/>
+                    <pic:cNvPr id="0" name="image3.png"/>
                     <pic:cNvPicPr preferRelativeResize="0"/>
                   </pic:nvPicPr>
                   <pic:blipFill>
-                    <a:blip r:embed="rId6"/>
+                    <a:blip r:embed="rId7"/>
                     <a:srcRect b="0" l="0" r="0" t="0"/>
                     <a:stretch>
                       <a:fillRect/>
@@ -17498,16 +17508,16 @@
           <wp:inline distB="114300" distT="114300" distL="114300" distR="114300">
             <wp:extent cx="5351625" cy="4409069"/>
             <wp:effectExtent b="0" l="0" r="0" t="0"/>
-            <wp:docPr id="1" name="image2.png"/>
+            <wp:docPr id="1" name="image1.png"/>
             <a:graphic>
               <a:graphicData uri="http://schemas.openxmlformats.org/drawingml/2006/picture">
                 <pic:pic>
                   <pic:nvPicPr>
-                    <pic:cNvPr id="0" name="image2.png"/>
+                    <pic:cNvPr id="0" name="image1.png"/>
                     <pic:cNvPicPr preferRelativeResize="0"/>
                   </pic:nvPicPr>
                   <pic:blipFill>
-                    <a:blip r:embed="rId7"/>
+                    <a:blip r:embed="rId8"/>
                     <a:srcRect b="0" l="0" r="0" t="0"/>
                     <a:stretch>
                       <a:fillRect/>
@@ -17534,7 +17544,7 @@
       </w:r>
     </w:p>
     <w:sectPr>
-      <w:headerReference r:id="rId8" w:type="default"/>
+      <w:headerReference r:id="rId9" w:type="default"/>
       <w:pgSz w:h="16834" w:w="11909" w:orient="portrait"/>
       <w:pgMar w:bottom="1440" w:top="1440" w:left="1440" w:right="1440" w:header="720" w:footer="720"/>
       <w:pgNumType w:start="1"/>

</xml_diff>